<commit_message>
Added comments to some code, put data cleaning code alongside ddata scraping code to be slightly more efficient.
</commit_message>
<xml_diff>
--- a/project-1/r-directory-project-1/project-1-markdown.docx
+++ b/project-1/r-directory-project-1/project-1-markdown.docx
@@ -407,274 +407,18 @@
       </w:r>
     </w:p>
     <w:bookmarkEnd w:id="21"/>
-    <w:bookmarkStart w:id="26" w:name="X244791b8291b4e1c98475ff6b64d5806599540b"/>
+    <w:bookmarkStart w:id="25" w:name="brief-dataset-exploration"/>
     <w:p>
       <w:pPr>
         <w:pStyle w:val="Heading1"/>
       </w:pPr>
       <w:r>
-        <w:t xml:space="preserve">How many unique teams have played in the Premier League?</w:t>
+        <w:t xml:space="preserve">brief Dataset Exploration</w:t>
       </w:r>
     </w:p>
     <w:p>
       <w:pPr>
-        <w:pStyle w:val="SourceCode"/>
-      </w:pPr>
-      <w:r>
-        <w:rPr>
-          <w:rStyle w:val="NormalTok"/>
-        </w:rPr>
-        <w:t xml:space="preserve">all_epl_sides </w:t>
-      </w:r>
-      <w:r>
-        <w:rPr>
-          <w:rStyle w:val="OtherTok"/>
-        </w:rPr>
-        <w:t xml:space="preserve">&lt;-</w:t>
-      </w:r>
-      <w:r>
-        <w:rPr>
-          <w:rStyle w:val="NormalTok"/>
-        </w:rPr>
-        <w:t xml:space="preserve"> </w:t>
-      </w:r>
-      <w:r>
-        <w:rPr>
-          <w:rStyle w:val="FunctionTok"/>
-        </w:rPr>
-        <w:t xml:space="preserve">sort</w:t>
-      </w:r>
-      <w:r>
-        <w:rPr>
-          <w:rStyle w:val="NormalTok"/>
-        </w:rPr>
-        <w:t xml:space="preserve">(</w:t>
-      </w:r>
-      <w:r>
-        <w:rPr>
-          <w:rStyle w:val="FunctionTok"/>
-        </w:rPr>
-        <w:t xml:space="preserve">unique</w:t>
-      </w:r>
-      <w:r>
-        <w:rPr>
-          <w:rStyle w:val="NormalTok"/>
-        </w:rPr>
-        <w:t xml:space="preserve">(</w:t>
-      </w:r>
-      <w:r>
-        <w:rPr>
-          <w:rStyle w:val="FunctionTok"/>
-        </w:rPr>
-        <w:t xml:space="preserve">c</w:t>
-      </w:r>
-      <w:r>
-        <w:rPr>
-          <w:rStyle w:val="NormalTok"/>
-        </w:rPr>
-        <w:t xml:space="preserve">(results</w:t>
-      </w:r>
-      <w:r>
-        <w:rPr>
-          <w:rStyle w:val="SpecialCharTok"/>
-        </w:rPr>
-        <w:t xml:space="preserve">$</w:t>
-      </w:r>
-      <w:r>
-        <w:rPr>
-          <w:rStyle w:val="NormalTok"/>
-        </w:rPr>
-        <w:t xml:space="preserve">Home, results</w:t>
-      </w:r>
-      <w:r>
-        <w:rPr>
-          <w:rStyle w:val="SpecialCharTok"/>
-        </w:rPr>
-        <w:t xml:space="preserve">$</w:t>
-      </w:r>
-      <w:r>
-        <w:rPr>
-          <w:rStyle w:val="NormalTok"/>
-        </w:rPr>
-        <w:t xml:space="preserve">Away)))</w:t>
-      </w:r>
-      <w:r>
-        <w:br/>
-      </w:r>
-      <w:r>
-        <w:rPr>
-          <w:rStyle w:val="FunctionTok"/>
-        </w:rPr>
-        <w:t xml:space="preserve">length</w:t>
-      </w:r>
-      <w:r>
-        <w:rPr>
-          <w:rStyle w:val="NormalTok"/>
-        </w:rPr>
-        <w:t xml:space="preserve">(all_epl_sides)</w:t>
-      </w:r>
-    </w:p>
-    <w:p>
-      <w:pPr>
-        <w:pStyle w:val="SourceCode"/>
-      </w:pPr>
-      <w:r>
-        <w:rPr>
-          <w:rStyle w:val="VerbatimChar"/>
-        </w:rPr>
-        <w:t xml:space="preserve">## [1] 50</w:t>
-      </w:r>
-    </w:p>
-    <w:p>
-      <w:pPr>
-        <w:pStyle w:val="SourceCode"/>
-      </w:pPr>
-      <w:r>
-        <w:rPr>
-          <w:rStyle w:val="NormalTok"/>
-        </w:rPr>
-        <w:t xml:space="preserve">all_epl_sides</w:t>
-      </w:r>
-    </w:p>
-    <w:p>
-      <w:pPr>
-        <w:pStyle w:val="SourceCode"/>
-      </w:pPr>
-      <w:r>
-        <w:rPr>
-          <w:rStyle w:val="VerbatimChar"/>
-        </w:rPr>
-        <w:t xml:space="preserve">##  [1] "Arsenal"         "Aston Villa"     "Barnsley"        "Birmingham City"</w:t>
-      </w:r>
-      <w:r>
-        <w:br/>
-      </w:r>
-      <w:r>
-        <w:rPr>
-          <w:rStyle w:val="VerbatimChar"/>
-        </w:rPr>
-        <w:t xml:space="preserve">##  [5] "Blackburn"       "Blackpool"       "Bolton"          "Bournemouth"    </w:t>
-      </w:r>
-      <w:r>
-        <w:br/>
-      </w:r>
-      <w:r>
-        <w:rPr>
-          <w:rStyle w:val="VerbatimChar"/>
-        </w:rPr>
-        <w:t xml:space="preserve">##  [9] "Bradford City"   "Brentford"       "Brighton"        "Burnley"        </w:t>
-      </w:r>
-      <w:r>
-        <w:br/>
-      </w:r>
-      <w:r>
-        <w:rPr>
-          <w:rStyle w:val="VerbatimChar"/>
-        </w:rPr>
-        <w:t xml:space="preserve">## [13] "Cardiff City"    "Charlton Ath"    "Chelsea"         "Coventry City"  </w:t>
-      </w:r>
-      <w:r>
-        <w:br/>
-      </w:r>
-      <w:r>
-        <w:rPr>
-          <w:rStyle w:val="VerbatimChar"/>
-        </w:rPr>
-        <w:t xml:space="preserve">## [17] "Crystal Palace"  "Derby County"    "Everton"         "Fulham"         </w:t>
-      </w:r>
-      <w:r>
-        <w:br/>
-      </w:r>
-      <w:r>
-        <w:rPr>
-          <w:rStyle w:val="VerbatimChar"/>
-        </w:rPr>
-        <w:t xml:space="preserve">## [21] "Huddersfield"    "Hull City"       "Ipswich Town"    "Leeds United"   </w:t>
-      </w:r>
-      <w:r>
-        <w:br/>
-      </w:r>
-      <w:r>
-        <w:rPr>
-          <w:rStyle w:val="VerbatimChar"/>
-        </w:rPr>
-        <w:t xml:space="preserve">## [25] "Leicester City"  "Liverpool"       "Manchester City" "Manchester Utd" </w:t>
-      </w:r>
-      <w:r>
-        <w:br/>
-      </w:r>
-      <w:r>
-        <w:rPr>
-          <w:rStyle w:val="VerbatimChar"/>
-        </w:rPr>
-        <w:t xml:space="preserve">## [29] "Middlesbrough"   "Newcastle Utd"   "Norwich City"    "Nott'ham Forest"</w:t>
-      </w:r>
-      <w:r>
-        <w:br/>
-      </w:r>
-      <w:r>
-        <w:rPr>
-          <w:rStyle w:val="VerbatimChar"/>
-        </w:rPr>
-        <w:t xml:space="preserve">## [33] "Oldham Athletic" "Portsmouth"      "QPR"             "Reading"        </w:t>
-      </w:r>
-      <w:r>
-        <w:br/>
-      </w:r>
-      <w:r>
-        <w:rPr>
-          <w:rStyle w:val="VerbatimChar"/>
-        </w:rPr>
-        <w:t xml:space="preserve">## [37] "Sheffield Utd"   "Sheffield Weds"  "Southampton"     "Stoke City"     </w:t>
-      </w:r>
-      <w:r>
-        <w:br/>
-      </w:r>
-      <w:r>
-        <w:rPr>
-          <w:rStyle w:val="VerbatimChar"/>
-        </w:rPr>
-        <w:t xml:space="preserve">## [41] "Sunderland"      "Swansea City"    "Swindon Town"    "Tottenham"      </w:t>
-      </w:r>
-      <w:r>
-        <w:br/>
-      </w:r>
-      <w:r>
-        <w:rPr>
-          <w:rStyle w:val="VerbatimChar"/>
-        </w:rPr>
-        <w:t xml:space="preserve">## [45] "Watford"         "West Brom"       "West Ham"        "Wigan Athletic" </w:t>
-      </w:r>
-      <w:r>
-        <w:br/>
-      </w:r>
-      <w:r>
-        <w:rPr>
-          <w:rStyle w:val="VerbatimChar"/>
-        </w:rPr>
-        <w:t xml:space="preserve">## [49] "Wimbledon"       "Wolves"</w:t>
-      </w:r>
-    </w:p>
-    <w:bookmarkStart w:id="25" w:name="which-teams-have-played-the-most-games"/>
-    <w:p>
-      <w:pPr>
-        <w:pStyle w:val="Heading2"/>
-      </w:pPr>
-      <w:r>
-        <w:t xml:space="preserve">Which Teams have played the most Games?</w:t>
-      </w:r>
-    </w:p>
-    <w:p>
-      <w:pPr>
         <w:pStyle w:val="FirstParagraph"/>
-      </w:pPr>
-      <w:r>
-        <w:t xml:space="preserve">You can also embed plots, for example:</w:t>
-      </w:r>
-    </w:p>
-    <w:p>
-      <w:pPr>
-        <w:pStyle w:val="BodyText"/>
       </w:pPr>
       <w:r>
         <w:drawing>
@@ -686,7 +430,7 @@
               <a:graphicData uri="http://schemas.openxmlformats.org/drawingml/2006/picture">
                 <pic:pic>
                   <pic:nvPicPr>
-                    <pic:cNvPr descr="project-1-markdown_files/figure-docx/pressure-1.png" id="24" name="Picture"/>
+                    <pic:cNvPr descr="project-1-markdown_files/figure-docx/unnamed-chunk-2-1.png" id="24" name="Picture"/>
                     <pic:cNvPicPr>
                       <a:picLocks noChangeArrowheads="1" noChangeAspect="1"/>
                     </pic:cNvPicPr>
@@ -719,31 +463,7 @@
         </w:drawing>
       </w:r>
     </w:p>
-    <w:p>
-      <w:pPr>
-        <w:pStyle w:val="BodyText"/>
-      </w:pPr>
-      <w:r>
-        <w:t xml:space="preserve">Note that the</w:t>
-      </w:r>
-      <w:r>
-        <w:t xml:space="preserve"> </w:t>
-      </w:r>
-      <w:r>
-        <w:rPr>
-          <w:rStyle w:val="VerbatimChar"/>
-        </w:rPr>
-        <w:t xml:space="preserve">echo = FALSE</w:t>
-      </w:r>
-      <w:r>
-        <w:t xml:space="preserve"> </w:t>
-      </w:r>
-      <w:r>
-        <w:t xml:space="preserve">parameter was added to the code chunk to prevent printing of the R code that generated the plot.</w:t>
-      </w:r>
-    </w:p>
     <w:bookmarkEnd w:id="25"/>
-    <w:bookmarkEnd w:id="26"/>
     <w:sectPr/>
   </w:body>
 </w:document>

</xml_diff>